<commit_message>
created new cleaning notebook and edited both 2019 and 2021
</commit_message>
<xml_diff>
--- a/Literature_Review.docx
+++ b/Literature_Review.docx
@@ -153,7 +153,10 @@
         </w:p>
         <w:p>
           <w:r>
-            <w:t>Date of Submission: October 16</w:t>
+            <w:t xml:space="preserve">Date of Submission: October </w:t>
+          </w:r>
+          <w:r>
+            <w:t>20</w:t>
           </w:r>
           <w:r>
             <w:rPr>
@@ -195,10 +198,25 @@
     <w:p>
       <w:pPr>
         <w:pStyle w:val="TOCHeading"/>
-      </w:pPr>
-      <w:r>
+        <w:tabs>
+          <w:tab w:val="center" w:pos="4680"/>
+        </w:tabs>
+        <w:rPr>
+          <w:rFonts w:ascii="Times New Roman" w:hAnsi="Times New Roman" w:cs="Times New Roman"/>
+        </w:rPr>
+      </w:pPr>
+      <w:r>
+        <w:rPr>
+          <w:rFonts w:ascii="Times New Roman" w:hAnsi="Times New Roman" w:cs="Times New Roman"/>
+        </w:rPr>
         <w:lastRenderedPageBreak/>
         <w:t>Table of Contents</w:t>
+      </w:r>
+      <w:r>
+        <w:rPr>
+          <w:rFonts w:ascii="Times New Roman" w:hAnsi="Times New Roman" w:cs="Times New Roman"/>
+        </w:rPr>
+        <w:tab/>
       </w:r>
     </w:p>
     <w:p>
@@ -226,7 +244,7 @@
         <w:rPr>
           <w:bCs/>
         </w:rPr>
-        <w:instrText xml:space="preserve"> TOC \o "1-3" \h \z \u </w:instrText>
+        <w:instrText xml:space="preserve"> TOC \o "1-3" \h \z \t "Header,1" </w:instrText>
       </w:r>
       <w:r>
         <w:rPr>
@@ -234,7 +252,7 @@
         </w:rPr>
         <w:fldChar w:fldCharType="separate"/>
       </w:r>
-      <w:hyperlink w:anchor="_Toc148547180" w:history="1">
+      <w:hyperlink w:anchor="_Toc148628864" w:history="1">
         <w:r>
           <w:rPr>
             <w:rStyle w:val="Hyperlink"/>
@@ -263,7 +281,7 @@
             <w:noProof/>
             <w:webHidden/>
           </w:rPr>
-          <w:instrText xml:space="preserve"> PAGEREF _Toc148547180 \h </w:instrText>
+          <w:instrText xml:space="preserve"> PAGEREF _Toc148628864 \h </w:instrText>
         </w:r>
         <w:r>
           <w:rPr>
@@ -309,7 +327,7 @@
           <w14:ligatures w14:val="standardContextual"/>
         </w:rPr>
       </w:pPr>
-      <w:hyperlink w:anchor="_Toc148547181" w:history="1">
+      <w:hyperlink w:anchor="_Toc148628865" w:history="1">
         <w:r>
           <w:rPr>
             <w:rStyle w:val="Hyperlink"/>
@@ -338,7 +356,7 @@
             <w:noProof/>
             <w:webHidden/>
           </w:rPr>
-          <w:instrText xml:space="preserve"> PAGEREF _Toc148547181 \h </w:instrText>
+          <w:instrText xml:space="preserve"> PAGEREF _Toc148628865 \h </w:instrText>
         </w:r>
         <w:r>
           <w:rPr>
@@ -384,7 +402,7 @@
           <w14:ligatures w14:val="standardContextual"/>
         </w:rPr>
       </w:pPr>
-      <w:hyperlink w:anchor="_Toc148547185" w:history="1">
+      <w:hyperlink w:anchor="_Toc148628869" w:history="1">
         <w:r>
           <w:rPr>
             <w:rStyle w:val="Hyperlink"/>
@@ -413,7 +431,7 @@
             <w:noProof/>
             <w:webHidden/>
           </w:rPr>
-          <w:instrText xml:space="preserve"> PAGEREF _Toc148547185 \h </w:instrText>
+          <w:instrText xml:space="preserve"> PAGEREF _Toc148628869 \h </w:instrText>
         </w:r>
         <w:r>
           <w:rPr>
@@ -459,13 +477,23 @@
           <w14:ligatures w14:val="standardContextual"/>
         </w:rPr>
       </w:pPr>
-      <w:hyperlink w:anchor="_Toc148547189" w:history="1">
+      <w:hyperlink w:anchor="_Toc148628873" w:history="1">
         <w:r>
           <w:rPr>
             <w:rStyle w:val="Hyperlink"/>
+            <w:rFonts w:ascii="Times New Roman" w:hAnsi="Times New Roman" w:cs="Times New Roman"/>
+            <w:bCs/>
             <w:noProof/>
           </w:rPr>
-          <w:t>Sample Table</w:t>
+          <w:t>Descriptive Statistics of Datasets</w:t>
+        </w:r>
+        <w:r>
+          <w:rPr>
+            <w:rStyle w:val="Hyperlink"/>
+            <w:rFonts w:ascii="Times New Roman" w:hAnsi="Times New Roman" w:cs="Times New Roman"/>
+            <w:noProof/>
+          </w:rPr>
+          <w:t>:</w:t>
         </w:r>
         <w:r>
           <w:rPr>
@@ -486,7 +514,7 @@
             <w:noProof/>
             <w:webHidden/>
           </w:rPr>
-          <w:instrText xml:space="preserve"> PAGEREF _Toc148547189 \h </w:instrText>
+          <w:instrText xml:space="preserve"> PAGEREF _Toc148628873 \h </w:instrText>
         </w:r>
         <w:r>
           <w:rPr>
@@ -506,7 +534,157 @@
             <w:noProof/>
             <w:webHidden/>
           </w:rPr>
-          <w:t>11</w:t>
+          <w:t>10</w:t>
+        </w:r>
+        <w:r>
+          <w:rPr>
+            <w:noProof/>
+            <w:webHidden/>
+          </w:rPr>
+          <w:fldChar w:fldCharType="end"/>
+        </w:r>
+      </w:hyperlink>
+    </w:p>
+    <w:p>
+      <w:pPr>
+        <w:pStyle w:val="TOC2"/>
+        <w:tabs>
+          <w:tab w:val="right" w:leader="dot" w:pos="9350"/>
+        </w:tabs>
+        <w:rPr>
+          <w:rFonts w:asciiTheme="minorHAnsi" w:eastAsiaTheme="minorEastAsia" w:hAnsiTheme="minorHAnsi" w:cstheme="minorBidi"/>
+          <w:noProof/>
+          <w:color w:val="auto"/>
+          <w:kern w:val="2"/>
+          <w:szCs w:val="24"/>
+          <w14:ligatures w14:val="standardContextual"/>
+        </w:rPr>
+      </w:pPr>
+      <w:hyperlink w:anchor="_Toc148628874" w:history="1">
+        <w:r>
+          <w:rPr>
+            <w:rStyle w:val="Hyperlink"/>
+            <w:rFonts w:ascii="Times New Roman" w:hAnsi="Times New Roman" w:cs="Times New Roman"/>
+            <w:bCs/>
+            <w:noProof/>
+          </w:rPr>
+          <w:t>Github Links:</w:t>
+        </w:r>
+        <w:r>
+          <w:rPr>
+            <w:noProof/>
+            <w:webHidden/>
+          </w:rPr>
+          <w:tab/>
+        </w:r>
+        <w:r>
+          <w:rPr>
+            <w:noProof/>
+            <w:webHidden/>
+          </w:rPr>
+          <w:fldChar w:fldCharType="begin"/>
+        </w:r>
+        <w:r>
+          <w:rPr>
+            <w:noProof/>
+            <w:webHidden/>
+          </w:rPr>
+          <w:instrText xml:space="preserve"> PAGEREF _Toc148628874 \h </w:instrText>
+        </w:r>
+        <w:r>
+          <w:rPr>
+            <w:noProof/>
+            <w:webHidden/>
+          </w:rPr>
+        </w:r>
+        <w:r>
+          <w:rPr>
+            <w:noProof/>
+            <w:webHidden/>
+          </w:rPr>
+          <w:fldChar w:fldCharType="separate"/>
+        </w:r>
+        <w:r>
+          <w:rPr>
+            <w:noProof/>
+            <w:webHidden/>
+          </w:rPr>
+          <w:t>10</w:t>
+        </w:r>
+        <w:r>
+          <w:rPr>
+            <w:noProof/>
+            <w:webHidden/>
+          </w:rPr>
+          <w:fldChar w:fldCharType="end"/>
+        </w:r>
+      </w:hyperlink>
+    </w:p>
+    <w:p>
+      <w:pPr>
+        <w:pStyle w:val="TOC2"/>
+        <w:tabs>
+          <w:tab w:val="right" w:leader="dot" w:pos="9350"/>
+        </w:tabs>
+        <w:rPr>
+          <w:rFonts w:asciiTheme="minorHAnsi" w:eastAsiaTheme="minorEastAsia" w:hAnsiTheme="minorHAnsi" w:cstheme="minorBidi"/>
+          <w:noProof/>
+          <w:color w:val="auto"/>
+          <w:kern w:val="2"/>
+          <w:szCs w:val="24"/>
+          <w14:ligatures w14:val="standardContextual"/>
+        </w:rPr>
+      </w:pPr>
+      <w:hyperlink w:anchor="_Toc148628875" w:history="1">
+        <w:r>
+          <w:rPr>
+            <w:rStyle w:val="Hyperlink"/>
+            <w:rFonts w:ascii="Times New Roman" w:hAnsi="Times New Roman" w:cs="Times New Roman"/>
+            <w:bCs/>
+            <w:noProof/>
+          </w:rPr>
+          <w:t>References</w:t>
+        </w:r>
+        <w:r>
+          <w:rPr>
+            <w:noProof/>
+            <w:webHidden/>
+          </w:rPr>
+          <w:tab/>
+        </w:r>
+        <w:r>
+          <w:rPr>
+            <w:noProof/>
+            <w:webHidden/>
+          </w:rPr>
+          <w:fldChar w:fldCharType="begin"/>
+        </w:r>
+        <w:r>
+          <w:rPr>
+            <w:noProof/>
+            <w:webHidden/>
+          </w:rPr>
+          <w:instrText xml:space="preserve"> PAGEREF _Toc148628875 \h </w:instrText>
+        </w:r>
+        <w:r>
+          <w:rPr>
+            <w:noProof/>
+            <w:webHidden/>
+          </w:rPr>
+        </w:r>
+        <w:r>
+          <w:rPr>
+            <w:noProof/>
+            <w:webHidden/>
+          </w:rPr>
+          <w:fldChar w:fldCharType="separate"/>
+        </w:r>
+        <w:r>
+          <w:rPr>
+            <w:noProof/>
+            <w:webHidden/>
+          </w:rPr>
+          <w:t>13</w:t>
         </w:r>
         <w:r>
           <w:rPr>
@@ -532,7 +710,6 @@
       <w:r>
         <w:rPr>
           <w:rFonts w:eastAsiaTheme="majorEastAsia" w:cstheme="majorBidi"/>
-          <w:b/>
           <w:bCs/>
           <w:color w:val="000000" w:themeColor="text1"/>
           <w:sz w:val="24"/>
@@ -547,13 +724,17 @@
         <w:rPr>
           <w:rFonts w:ascii="Times New Roman" w:hAnsi="Times New Roman" w:cs="Times New Roman"/>
           <w:bCs/>
-        </w:rPr>
-      </w:pPr>
-      <w:bookmarkStart w:id="0" w:name="_Toc148547180"/>
+          <w:sz w:val="24"/>
+          <w:szCs w:val="24"/>
+        </w:rPr>
+      </w:pPr>
+      <w:bookmarkStart w:id="0" w:name="_Toc148628864"/>
       <w:r>
         <w:rPr>
           <w:rFonts w:ascii="Times New Roman" w:hAnsi="Times New Roman" w:cs="Times New Roman"/>
           <w:bCs/>
+          <w:sz w:val="24"/>
+          <w:szCs w:val="24"/>
         </w:rPr>
         <w:lastRenderedPageBreak/>
         <w:t>A</w:t>
@@ -562,6 +743,8 @@
         <w:rPr>
           <w:rFonts w:ascii="Times New Roman" w:hAnsi="Times New Roman" w:cs="Times New Roman"/>
           <w:bCs/>
+          <w:sz w:val="24"/>
+          <w:szCs w:val="24"/>
         </w:rPr>
         <w:t>bstract</w:t>
       </w:r>
@@ -569,6 +752,8 @@
         <w:rPr>
           <w:rFonts w:ascii="Times New Roman" w:hAnsi="Times New Roman" w:cs="Times New Roman"/>
           <w:bCs/>
+          <w:sz w:val="24"/>
+          <w:szCs w:val="24"/>
         </w:rPr>
         <w:t xml:space="preserve"> (Modified)</w:t>
       </w:r>
@@ -790,7 +975,7 @@
           <w:lang w:eastAsia="en-CA"/>
         </w:rPr>
       </w:pPr>
-      <w:bookmarkStart w:id="1" w:name="_Toc148547181"/>
+      <w:bookmarkStart w:id="1" w:name="_Toc148628865"/>
       <w:r>
         <w:rPr>
           <w:rFonts w:ascii="Times New Roman" w:hAnsi="Times New Roman" w:cs="Times New Roman"/>
@@ -816,6 +1001,9 @@
         </w:rPr>
       </w:pPr>
       <w:bookmarkStart w:id="2" w:name="_Toc148547182"/>
+      <w:bookmarkStart w:id="3" w:name="_Toc148623866"/>
+      <w:bookmarkStart w:id="4" w:name="_Toc148628371"/>
+      <w:bookmarkStart w:id="5" w:name="_Toc148628866"/>
       <w:r>
         <w:rPr>
           <w:rFonts w:ascii="Times New Roman" w:eastAsia="Times New Roman" w:hAnsi="Times New Roman" w:cs="Times New Roman"/>
@@ -827,6 +1015,9 @@
         <w:t>Navigating the vast world of health data today feels like piecing together a complex puzzle. One aspect of health which often gets overlooked is self-perceived health. Why do some individuals feel healthier despite medical ailments while others feel otherwise, even in prime physical conditions? It is like comparing two fruits from the same basket; they might look the same, but their tastes could differ based on various invisible parameters. It is not just about how often we hit the gym or whether we have had our veggies; it is about how all these factors shape our overall sense of well-being.</w:t>
       </w:r>
       <w:bookmarkEnd w:id="2"/>
+      <w:bookmarkEnd w:id="3"/>
+      <w:bookmarkEnd w:id="4"/>
+      <w:bookmarkEnd w:id="5"/>
     </w:p>
     <w:p>
       <w:pPr>
@@ -840,7 +1031,10 @@
           <w:szCs w:val="24"/>
         </w:rPr>
       </w:pPr>
-      <w:bookmarkStart w:id="3" w:name="_Toc148547183"/>
+      <w:bookmarkStart w:id="6" w:name="_Toc148547183"/>
+      <w:bookmarkStart w:id="7" w:name="_Toc148623867"/>
+      <w:bookmarkStart w:id="8" w:name="_Toc148628372"/>
+      <w:bookmarkStart w:id="9" w:name="_Toc148628867"/>
       <w:r>
         <w:rPr>
           <w:rFonts w:ascii="Times New Roman" w:eastAsia="Times New Roman" w:hAnsi="Times New Roman" w:cs="Times New Roman"/>
@@ -851,7 +1045,10 @@
         </w:rPr>
         <w:t>Our study dives deep into this, unpacking the little intricacies that paint the bigger picture of perceived health. We are not just talking about the prominent parts, like diet or exercise, but also the subtle factors, like where we come from and the day-to-day challenges we face.</w:t>
       </w:r>
-      <w:bookmarkEnd w:id="3"/>
+      <w:bookmarkEnd w:id="6"/>
+      <w:bookmarkEnd w:id="7"/>
+      <w:bookmarkEnd w:id="8"/>
+      <w:bookmarkEnd w:id="9"/>
     </w:p>
     <w:p>
       <w:pPr>
@@ -865,7 +1062,10 @@
           <w:lang w:eastAsia="en-CA"/>
         </w:rPr>
       </w:pPr>
-      <w:bookmarkStart w:id="4" w:name="_Toc148547184"/>
+      <w:bookmarkStart w:id="10" w:name="_Toc148547184"/>
+      <w:bookmarkStart w:id="11" w:name="_Toc148623868"/>
+      <w:bookmarkStart w:id="12" w:name="_Toc148628373"/>
+      <w:bookmarkStart w:id="13" w:name="_Toc148628868"/>
       <w:r>
         <w:rPr>
           <w:rFonts w:ascii="Times New Roman" w:eastAsia="Times New Roman" w:hAnsi="Times New Roman" w:cs="Times New Roman"/>
@@ -876,7 +1076,10 @@
         </w:rPr>
         <w:t>By weaving together these threads—from the food on our plates to the societies we live in, from our workout routines to our battles with chronic conditions—the hope is to present a tapestry that depicts the rich landscape of perceived health. Now, with our roadmap laid out, let us answer the research questions and, more importantly, seek to understand the nuances of perceived health.</w:t>
       </w:r>
-      <w:bookmarkEnd w:id="4"/>
+      <w:bookmarkEnd w:id="10"/>
+      <w:bookmarkEnd w:id="11"/>
+      <w:bookmarkEnd w:id="12"/>
+      <w:bookmarkEnd w:id="13"/>
     </w:p>
     <w:p>
       <w:pPr>
@@ -905,7 +1108,7 @@
           <w:lang w:eastAsia="en-CA"/>
         </w:rPr>
       </w:pPr>
-      <w:bookmarkStart w:id="5" w:name="_Toc148547185"/>
+      <w:bookmarkStart w:id="14" w:name="_Toc148628869"/>
       <w:r>
         <w:rPr>
           <w:rFonts w:ascii="Times New Roman" w:hAnsi="Times New Roman" w:cs="Times New Roman"/>
@@ -917,7 +1120,7 @@
         <w:lastRenderedPageBreak/>
         <w:t>Research Questions</w:t>
       </w:r>
-      <w:bookmarkEnd w:id="5"/>
+      <w:bookmarkEnd w:id="14"/>
     </w:p>
     <w:p>
       <w:pPr>
@@ -1019,7 +1222,10 @@
           <w:bCs/>
         </w:rPr>
       </w:pPr>
-      <w:bookmarkStart w:id="6" w:name="_Toc148547186"/>
+      <w:bookmarkStart w:id="15" w:name="_Toc148547186"/>
+      <w:bookmarkStart w:id="16" w:name="_Toc148623870"/>
+      <w:bookmarkStart w:id="17" w:name="_Toc148628375"/>
+      <w:bookmarkStart w:id="18" w:name="_Toc148628870"/>
       <w:r>
         <w:rPr>
           <w:rFonts w:ascii="Times New Roman" w:eastAsia="Times New Roman" w:hAnsi="Times New Roman" w:cs="Times New Roman"/>
@@ -1028,7 +1234,10 @@
         </w:rPr>
         <w:t>How does socioeconomic status, emphasizing racial and ethnic backgrounds, influence healthcare access and overall health outcomes?</w:t>
       </w:r>
-      <w:bookmarkEnd w:id="6"/>
+      <w:bookmarkEnd w:id="15"/>
+      <w:bookmarkEnd w:id="16"/>
+      <w:bookmarkEnd w:id="17"/>
+      <w:bookmarkEnd w:id="18"/>
     </w:p>
     <w:p>
       <w:pPr>
@@ -1056,7 +1265,10 @@
           <w:bCs/>
         </w:rPr>
       </w:pPr>
-      <w:bookmarkStart w:id="7" w:name="_Toc148547187"/>
+      <w:bookmarkStart w:id="19" w:name="_Toc148547187"/>
+      <w:bookmarkStart w:id="20" w:name="_Toc148623871"/>
+      <w:bookmarkStart w:id="21" w:name="_Toc148628376"/>
+      <w:bookmarkStart w:id="22" w:name="_Toc148628871"/>
       <w:r>
         <w:rPr>
           <w:rFonts w:ascii="Times New Roman" w:eastAsia="Times New Roman" w:hAnsi="Times New Roman" w:cs="Times New Roman"/>
@@ -1065,7 +1277,10 @@
         </w:rPr>
         <w:t>How does regular physical exercise influence tangible health outcomes, such as the risk of developing cancer, and mental health outcomes, including the likelihood of being diagnosed with depression?</w:t>
       </w:r>
-      <w:bookmarkEnd w:id="7"/>
+      <w:bookmarkEnd w:id="19"/>
+      <w:bookmarkEnd w:id="20"/>
+      <w:bookmarkEnd w:id="21"/>
+      <w:bookmarkEnd w:id="22"/>
     </w:p>
     <w:p>
       <w:pPr>
@@ -1176,7 +1391,10 @@
           <w:sz w:val="24"/>
         </w:rPr>
       </w:pPr>
-      <w:bookmarkStart w:id="8" w:name="_Toc148547188"/>
+      <w:bookmarkStart w:id="23" w:name="_Toc148547188"/>
+      <w:bookmarkStart w:id="24" w:name="_Toc148623872"/>
+      <w:bookmarkStart w:id="25" w:name="_Toc148628377"/>
+      <w:bookmarkStart w:id="26" w:name="_Toc148628872"/>
       <w:r>
         <w:rPr>
           <w:rFonts w:ascii="Times New Roman" w:eastAsia="Times New Roman" w:hAnsi="Times New Roman" w:cs="Times New Roman"/>
@@ -1185,7 +1403,10 @@
         </w:rPr>
         <w:t>Is there a correlation between Chronic conditions and individuals self-assessed health status?</w:t>
       </w:r>
-      <w:bookmarkEnd w:id="8"/>
+      <w:bookmarkEnd w:id="23"/>
+      <w:bookmarkEnd w:id="24"/>
+      <w:bookmarkEnd w:id="25"/>
+      <w:bookmarkEnd w:id="26"/>
     </w:p>
     <w:p>
       <w:pPr>
@@ -1437,100 +1658,1010 @@
     </w:p>
     <w:p>
       <w:pPr>
-        <w:rPr>
-          <w:rFonts w:ascii="Times New Roman" w:hAnsi="Times New Roman" w:cs="Times New Roman"/>
-          <w:b/>
+        <w:pStyle w:val="Heading2"/>
+        <w:rPr>
+          <w:rFonts w:ascii="Times New Roman" w:hAnsi="Times New Roman" w:cs="Times New Roman"/>
           <w:bCs/>
           <w:sz w:val="24"/>
-        </w:rPr>
-      </w:pPr>
-      <w:r>
-        <w:rPr>
-          <w:rFonts w:ascii="Times New Roman" w:hAnsi="Times New Roman" w:cs="Times New Roman"/>
-          <w:b/>
+          <w:szCs w:val="24"/>
+        </w:rPr>
+      </w:pPr>
+      <w:bookmarkStart w:id="27" w:name="_Toc148628873"/>
+      <w:r>
+        <w:rPr>
+          <w:rFonts w:ascii="Times New Roman" w:hAnsi="Times New Roman" w:cs="Times New Roman"/>
           <w:bCs/>
           <w:sz w:val="24"/>
-        </w:rPr>
-        <w:t>Descriptive Statistics of Datasets:</w:t>
-      </w:r>
-    </w:p>
-    <w:p>
-      <w:r>
-        <w:t>Datasets</w:t>
-      </w:r>
-      <w:r>
-        <w:t xml:space="preserve">: 2019 SMART: BRFSS City and County Data and Documentation and 2021 SMART: BRFSS City and County Data and Documentation. </w:t>
-      </w:r>
-    </w:p>
-    <w:p>
-      <w:r>
-        <w:t>These</w:t>
-      </w:r>
-      <w:r>
-        <w:t xml:space="preserve"> </w:t>
-      </w:r>
-      <w:r>
-        <w:t xml:space="preserve">datasets </w:t>
-      </w:r>
-      <w:r>
-        <w:t xml:space="preserve">underwent </w:t>
-      </w:r>
-      <w:r>
-        <w:t>merg</w:t>
-      </w:r>
-      <w:r>
-        <w:t>ing and preliminary cleaning</w:t>
-      </w:r>
-      <w:r>
-        <w:t xml:space="preserve"> resulting in a comprehensive dataset devoid of redundant columns</w:t>
-      </w:r>
-      <w:r>
-        <w:t xml:space="preserve"> and missing data</w:t>
-      </w:r>
-      <w:r>
-        <w:t xml:space="preserve">. The final dataset encompasses 69 columns and a total of </w:t>
-      </w:r>
-      <w:r>
-        <w:t>391,231</w:t>
-      </w:r>
-      <w:r>
-        <w:t xml:space="preserve"> rows.</w:t>
-      </w:r>
-      <w:r>
-        <w:t xml:space="preserve"> </w:t>
-      </w:r>
-      <w:r>
-        <w:t>Detailed information about each column and its associated data will be presented in the ensuing profile report.</w:t>
-      </w:r>
+          <w:szCs w:val="24"/>
+        </w:rPr>
+        <w:t>Descriptive Statistics of Datasets</w:t>
+      </w:r>
+      <w:r>
+        <w:rPr>
+          <w:rFonts w:ascii="Times New Roman" w:hAnsi="Times New Roman" w:cs="Times New Roman"/>
+          <w:sz w:val="24"/>
+          <w:szCs w:val="24"/>
+        </w:rPr>
+        <w:t>:</w:t>
+      </w:r>
+      <w:bookmarkEnd w:id="27"/>
+    </w:p>
+    <w:p>
+      <w:pPr>
+        <w:spacing w:line="480" w:lineRule="auto"/>
+        <w:rPr>
+          <w:rFonts w:ascii="Times New Roman" w:hAnsi="Times New Roman" w:cs="Times New Roman"/>
+          <w:sz w:val="24"/>
+        </w:rPr>
+      </w:pPr>
+      <w:r>
+        <w:rPr>
+          <w:rFonts w:ascii="Times New Roman" w:hAnsi="Times New Roman" w:cs="Times New Roman"/>
+          <w:sz w:val="24"/>
+        </w:rPr>
+        <w:t xml:space="preserve">Datasets: 2019 SMART: BRFSS City and County Data and Documentation and 2021 SMART: BRFSS City and County Data and Documentation. </w:t>
+      </w:r>
+    </w:p>
+    <w:p>
+      <w:pPr>
+        <w:spacing w:line="480" w:lineRule="auto"/>
+        <w:rPr>
+          <w:rFonts w:ascii="Times New Roman" w:hAnsi="Times New Roman" w:cs="Times New Roman"/>
+          <w:sz w:val="24"/>
+        </w:rPr>
+      </w:pPr>
+      <w:r>
+        <w:rPr>
+          <w:rFonts w:ascii="Times New Roman" w:hAnsi="Times New Roman" w:cs="Times New Roman"/>
+          <w:sz w:val="24"/>
+        </w:rPr>
+        <w:t xml:space="preserve">These datasets underwent preliminary cleaning, resulting in </w:t>
+      </w:r>
+      <w:r>
+        <w:rPr>
+          <w:rFonts w:ascii="Times New Roman" w:hAnsi="Times New Roman" w:cs="Times New Roman"/>
+          <w:sz w:val="24"/>
+        </w:rPr>
+        <w:t xml:space="preserve">two </w:t>
+      </w:r>
+      <w:r>
+        <w:rPr>
+          <w:rFonts w:ascii="Times New Roman" w:hAnsi="Times New Roman" w:cs="Times New Roman"/>
+          <w:sz w:val="24"/>
+        </w:rPr>
+        <w:t xml:space="preserve">comprehensive </w:t>
+      </w:r>
+      <w:r>
+        <w:rPr>
+          <w:rFonts w:ascii="Times New Roman" w:hAnsi="Times New Roman" w:cs="Times New Roman"/>
+          <w:sz w:val="24"/>
+        </w:rPr>
+        <w:t>datasets</w:t>
+      </w:r>
+      <w:r>
+        <w:rPr>
+          <w:rFonts w:ascii="Times New Roman" w:hAnsi="Times New Roman" w:cs="Times New Roman"/>
+          <w:sz w:val="24"/>
+        </w:rPr>
+        <w:t xml:space="preserve"> devoid of redundant columns and missing data. The </w:t>
+      </w:r>
+      <w:r>
+        <w:rPr>
+          <w:rFonts w:ascii="Times New Roman" w:hAnsi="Times New Roman" w:cs="Times New Roman"/>
+          <w:sz w:val="24"/>
+        </w:rPr>
+        <w:t xml:space="preserve">2021 </w:t>
+      </w:r>
+      <w:r>
+        <w:rPr>
+          <w:rFonts w:ascii="Times New Roman" w:hAnsi="Times New Roman" w:cs="Times New Roman"/>
+          <w:sz w:val="24"/>
+        </w:rPr>
+        <w:t xml:space="preserve">dataset encompasses </w:t>
+      </w:r>
+      <w:r>
+        <w:rPr>
+          <w:rFonts w:ascii="Times New Roman" w:hAnsi="Times New Roman" w:cs="Times New Roman"/>
+          <w:sz w:val="24"/>
+        </w:rPr>
+        <w:t>70</w:t>
+      </w:r>
+      <w:r>
+        <w:rPr>
+          <w:rFonts w:ascii="Times New Roman" w:hAnsi="Times New Roman" w:cs="Times New Roman"/>
+          <w:sz w:val="24"/>
+        </w:rPr>
+        <w:t xml:space="preserve"> columns (56 categorical, 1</w:t>
+      </w:r>
+      <w:r>
+        <w:rPr>
+          <w:rFonts w:ascii="Times New Roman" w:hAnsi="Times New Roman" w:cs="Times New Roman"/>
+          <w:sz w:val="24"/>
+        </w:rPr>
+        <w:t>3</w:t>
+      </w:r>
+      <w:r>
+        <w:rPr>
+          <w:rFonts w:ascii="Times New Roman" w:hAnsi="Times New Roman" w:cs="Times New Roman"/>
+          <w:sz w:val="24"/>
+        </w:rPr>
+        <w:t xml:space="preserve"> numeric and 2 Text)  and 391,231 rows</w:t>
+      </w:r>
+      <w:r>
+        <w:rPr>
+          <w:rFonts w:ascii="Times New Roman" w:hAnsi="Times New Roman" w:cs="Times New Roman"/>
+          <w:sz w:val="24"/>
+        </w:rPr>
+        <w:t xml:space="preserve"> combined</w:t>
+      </w:r>
+      <w:r>
+        <w:rPr>
+          <w:rFonts w:ascii="Times New Roman" w:hAnsi="Times New Roman" w:cs="Times New Roman"/>
+          <w:sz w:val="24"/>
+        </w:rPr>
+        <w:t xml:space="preserve">. </w:t>
+      </w:r>
+      <w:r>
+        <w:rPr>
+          <w:rFonts w:ascii="Times New Roman" w:hAnsi="Times New Roman" w:cs="Times New Roman"/>
+          <w:sz w:val="24"/>
+        </w:rPr>
+        <w:t>The column of interest is the _RFHLTH column (which represents categorical column for perceived health). These datasets are imbalanced and as such the recall metric shall be a point of focus in model evaluation.</w:t>
+      </w:r>
+      <w:r>
+        <w:rPr>
+          <w:rFonts w:ascii="Times New Roman" w:hAnsi="Times New Roman" w:cs="Times New Roman"/>
+          <w:sz w:val="24"/>
+        </w:rPr>
+        <w:t xml:space="preserve"> The</w:t>
+      </w:r>
+      <w:r>
+        <w:rPr>
+          <w:rFonts w:ascii="Times New Roman" w:hAnsi="Times New Roman" w:cs="Times New Roman"/>
+          <w:sz w:val="24"/>
+        </w:rPr>
+        <w:t xml:space="preserve"> profile report</w:t>
+      </w:r>
+      <w:r>
+        <w:rPr>
+          <w:rFonts w:ascii="Times New Roman" w:hAnsi="Times New Roman" w:cs="Times New Roman"/>
+          <w:sz w:val="24"/>
+        </w:rPr>
+        <w:t xml:space="preserve">s </w:t>
+      </w:r>
+      <w:r>
+        <w:rPr>
+          <w:rFonts w:ascii="Times New Roman" w:hAnsi="Times New Roman" w:cs="Times New Roman"/>
+          <w:sz w:val="24"/>
+        </w:rPr>
+        <w:t>will present detailed descriptive statistics about each column and its associated data.</w:t>
+      </w:r>
+      <w:r>
+        <w:rPr>
+          <w:rFonts w:ascii="Times New Roman" w:hAnsi="Times New Roman" w:cs="Times New Roman"/>
+          <w:sz w:val="24"/>
+        </w:rPr>
+        <w:t xml:space="preserve"> The tentative </w:t>
+      </w:r>
+      <w:r>
+        <w:rPr>
+          <w:rFonts w:ascii="Times New Roman" w:hAnsi="Times New Roman" w:cs="Times New Roman"/>
+          <w:sz w:val="24"/>
+        </w:rPr>
+        <w:t xml:space="preserve">step by step </w:t>
+      </w:r>
+      <w:r>
+        <w:rPr>
+          <w:rFonts w:ascii="Times New Roman" w:hAnsi="Times New Roman" w:cs="Times New Roman"/>
+          <w:sz w:val="24"/>
+        </w:rPr>
+        <w:t>Methodology</w:t>
+      </w:r>
+      <w:r>
+        <w:rPr>
+          <w:rFonts w:ascii="Times New Roman" w:hAnsi="Times New Roman" w:cs="Times New Roman"/>
+          <w:sz w:val="24"/>
+        </w:rPr>
+        <w:t xml:space="preserve"> from cleaning to the modeling</w:t>
+      </w:r>
+      <w:r>
+        <w:rPr>
+          <w:rFonts w:ascii="Times New Roman" w:hAnsi="Times New Roman" w:cs="Times New Roman"/>
+          <w:sz w:val="24"/>
+        </w:rPr>
+        <w:t xml:space="preserve"> is depicted below in the graph diagram below.</w:t>
+      </w:r>
+    </w:p>
+    <w:p>
+      <w:pPr>
+        <w:pStyle w:val="Heading2"/>
+        <w:rPr>
+          <w:rFonts w:ascii="Times New Roman" w:hAnsi="Times New Roman" w:cs="Times New Roman"/>
+          <w:bCs/>
+          <w:sz w:val="24"/>
+          <w:szCs w:val="24"/>
+        </w:rPr>
+      </w:pPr>
+      <w:bookmarkStart w:id="28" w:name="_Toc148628874"/>
+      <w:r>
+        <w:rPr>
+          <w:rFonts w:ascii="Times New Roman" w:hAnsi="Times New Roman" w:cs="Times New Roman"/>
+          <w:bCs/>
+          <w:sz w:val="24"/>
+          <w:szCs w:val="24"/>
+        </w:rPr>
+        <w:t>Github Links</w:t>
+      </w:r>
+      <w:r>
+        <w:rPr>
+          <w:rFonts w:ascii="Times New Roman" w:hAnsi="Times New Roman" w:cs="Times New Roman"/>
+          <w:b w:val="0"/>
+          <w:bCs/>
+          <w:sz w:val="24"/>
+        </w:rPr>
+        <w:t>:</w:t>
+      </w:r>
+      <w:bookmarkEnd w:id="28"/>
+    </w:p>
+    <w:p>
+      <w:pPr>
+        <w:spacing w:line="480" w:lineRule="auto"/>
+        <w:rPr>
+          <w:rFonts w:ascii="Times New Roman" w:hAnsi="Times New Roman" w:cs="Times New Roman"/>
+          <w:sz w:val="24"/>
+        </w:rPr>
+      </w:pPr>
+      <w:hyperlink r:id="rId10" w:history="1">
+        <w:r>
+          <w:rPr>
+            <w:rStyle w:val="Hyperlink"/>
+            <w:rFonts w:ascii="Times New Roman" w:hAnsi="Times New Roman" w:cs="Times New Roman"/>
+            <w:sz w:val="24"/>
+          </w:rPr>
+          <w:t>Big Data Project Cleanup and Initi</w:t>
+        </w:r>
+        <w:r>
+          <w:rPr>
+            <w:rStyle w:val="Hyperlink"/>
+            <w:rFonts w:ascii="Times New Roman" w:hAnsi="Times New Roman" w:cs="Times New Roman"/>
+            <w:sz w:val="24"/>
+          </w:rPr>
+          <w:t>a</w:t>
+        </w:r>
+        <w:r>
+          <w:rPr>
+            <w:rStyle w:val="Hyperlink"/>
+            <w:rFonts w:ascii="Times New Roman" w:hAnsi="Times New Roman" w:cs="Times New Roman"/>
+            <w:sz w:val="24"/>
+          </w:rPr>
+          <w:t>l EDA Notebook</w:t>
+        </w:r>
+      </w:hyperlink>
+    </w:p>
+    <w:p>
+      <w:hyperlink r:id="rId11" w:history="1">
+        <w:r>
+          <w:rPr>
+            <w:rStyle w:val="Hyperlink"/>
+          </w:rPr>
+          <w:t>Github BigData Project Repository</w:t>
+        </w:r>
+      </w:hyperlink>
     </w:p>
     <w:p/>
     <w:p/>
     <w:p/>
+    <w:p>
+      <w:r>
+        <w:rPr>
+          <w:noProof/>
+        </w:rPr>
+        <w:lastRenderedPageBreak/>
+        <w:drawing>
+          <wp:anchor distT="0" distB="0" distL="114300" distR="114300" simplePos="0" relativeHeight="251661312" behindDoc="0" locked="0" layoutInCell="1" allowOverlap="1" wp14:anchorId="7D6FAD32" wp14:editId="4BC908C0">
+            <wp:simplePos x="0" y="0"/>
+            <wp:positionH relativeFrom="column">
+              <wp:posOffset>-460</wp:posOffset>
+            </wp:positionH>
+            <wp:positionV relativeFrom="paragraph">
+              <wp:posOffset>-272984</wp:posOffset>
+            </wp:positionV>
+            <wp:extent cx="5733822" cy="8849711"/>
+            <wp:effectExtent l="0" t="0" r="0" b="0"/>
+            <wp:wrapNone/>
+            <wp:docPr id="912581853" name="Picture 8"/>
+            <wp:cNvGraphicFramePr>
+              <a:graphicFrameLocks xmlns:a="http://schemas.openxmlformats.org/drawingml/2006/main" noChangeAspect="1"/>
+            </wp:cNvGraphicFramePr>
+            <a:graphic xmlns:a="http://schemas.openxmlformats.org/drawingml/2006/main">
+              <a:graphicData uri="http://schemas.openxmlformats.org/drawingml/2006/picture">
+                <pic:pic xmlns:pic="http://schemas.openxmlformats.org/drawingml/2006/picture">
+                  <pic:nvPicPr>
+                    <pic:cNvPr id="0" name="Picture 33"/>
+                    <pic:cNvPicPr>
+                      <a:picLocks noChangeAspect="1" noChangeArrowheads="1"/>
+                    </pic:cNvPicPr>
+                  </pic:nvPicPr>
+                  <pic:blipFill>
+                    <a:blip r:embed="rId12" cstate="print">
+                      <a:extLst>
+                        <a:ext uri="{28A0092B-C50C-407E-A947-70E740481C1C}">
+                          <a14:useLocalDpi xmlns:a14="http://schemas.microsoft.com/office/drawing/2010/main" val="0"/>
+                        </a:ext>
+                      </a:extLst>
+                    </a:blip>
+                    <a:srcRect/>
+                    <a:stretch>
+                      <a:fillRect/>
+                    </a:stretch>
+                  </pic:blipFill>
+                  <pic:spPr bwMode="auto">
+                    <a:xfrm>
+                      <a:off x="0" y="0"/>
+                      <a:ext cx="5733822" cy="8849711"/>
+                    </a:xfrm>
+                    <a:prstGeom prst="rect">
+                      <a:avLst/>
+                    </a:prstGeom>
+                    <a:noFill/>
+                    <a:ln>
+                      <a:noFill/>
+                    </a:ln>
+                  </pic:spPr>
+                </pic:pic>
+              </a:graphicData>
+            </a:graphic>
+            <wp14:sizeRelH relativeFrom="page">
+              <wp14:pctWidth>0</wp14:pctWidth>
+            </wp14:sizeRelH>
+            <wp14:sizeRelV relativeFrom="page">
+              <wp14:pctHeight>0</wp14:pctHeight>
+            </wp14:sizeRelV>
+          </wp:anchor>
+        </w:drawing>
+      </w:r>
+    </w:p>
     <w:p/>
     <w:p/>
+    <w:p>
+      <w:pPr>
+        <w:pStyle w:val="Heading2"/>
+        <w:rPr>
+          <w:rFonts w:ascii="Times New Roman" w:hAnsi="Times New Roman" w:cs="Times New Roman"/>
+          <w:sz w:val="24"/>
+          <w:szCs w:val="24"/>
+        </w:rPr>
+      </w:pPr>
+    </w:p>
     <w:p/>
-    <w:p/>
-    <w:p/>
-    <w:p/>
-    <w:p/>
-    <w:p/>
-    <w:p/>
-    <w:p/>
-    <w:p/>
-    <w:p/>
-    <w:p/>
-    <w:p/>
-    <w:p/>
-    <w:p/>
+    <w:p>
+      <w:pPr>
+        <w:ind w:firstLine="720"/>
+        <w:jc w:val="center"/>
+      </w:pPr>
+    </w:p>
+    <w:p>
+      <w:pPr>
+        <w:ind w:firstLine="720"/>
+      </w:pPr>
+    </w:p>
+    <w:p>
+      <w:pPr>
+        <w:ind w:firstLine="720"/>
+      </w:pPr>
+    </w:p>
+    <w:p>
+      <w:pPr>
+        <w:ind w:firstLine="720"/>
+      </w:pPr>
+    </w:p>
+    <w:p>
+      <w:pPr>
+        <w:ind w:firstLine="720"/>
+      </w:pPr>
+    </w:p>
+    <w:p>
+      <w:pPr>
+        <w:ind w:firstLine="720"/>
+      </w:pPr>
+    </w:p>
+    <w:p>
+      <w:pPr>
+        <w:ind w:firstLine="720"/>
+      </w:pPr>
+    </w:p>
+    <w:p>
+      <w:pPr>
+        <w:ind w:firstLine="720"/>
+      </w:pPr>
+    </w:p>
+    <w:p>
+      <w:pPr>
+        <w:ind w:firstLine="720"/>
+      </w:pPr>
+    </w:p>
+    <w:p>
+      <w:pPr>
+        <w:ind w:firstLine="720"/>
+      </w:pPr>
+    </w:p>
+    <w:p>
+      <w:pPr>
+        <w:ind w:firstLine="720"/>
+      </w:pPr>
+    </w:p>
+    <w:p>
+      <w:pPr>
+        <w:ind w:firstLine="720"/>
+      </w:pPr>
+    </w:p>
+    <w:p>
+      <w:pPr>
+        <w:ind w:firstLine="720"/>
+      </w:pPr>
+    </w:p>
+    <w:p>
+      <w:pPr>
+        <w:ind w:firstLine="720"/>
+      </w:pPr>
+    </w:p>
+    <w:p>
+      <w:pPr>
+        <w:ind w:firstLine="720"/>
+      </w:pPr>
+    </w:p>
+    <w:p>
+      <w:pPr>
+        <w:ind w:firstLine="720"/>
+      </w:pPr>
+    </w:p>
+    <w:p>
+      <w:pPr>
+        <w:ind w:firstLine="720"/>
+      </w:pPr>
+    </w:p>
+    <w:p>
+      <w:pPr>
+        <w:ind w:firstLine="720"/>
+      </w:pPr>
+    </w:p>
+    <w:p>
+      <w:pPr>
+        <w:ind w:firstLine="720"/>
+      </w:pPr>
+    </w:p>
+    <w:p>
+      <w:pPr>
+        <w:ind w:firstLine="720"/>
+      </w:pPr>
+    </w:p>
+    <w:p>
+      <w:pPr>
+        <w:ind w:firstLine="720"/>
+      </w:pPr>
+    </w:p>
+    <w:p>
+      <w:pPr>
+        <w:ind w:firstLine="720"/>
+      </w:pPr>
+    </w:p>
+    <w:p>
+      <w:pPr>
+        <w:ind w:firstLine="720"/>
+      </w:pPr>
+      <w:r>
+        <w:rPr>
+          <w:noProof/>
+        </w:rPr>
+        <w:lastRenderedPageBreak/>
+        <w:drawing>
+          <wp:anchor distT="0" distB="0" distL="114300" distR="114300" simplePos="0" relativeHeight="251662336" behindDoc="0" locked="0" layoutInCell="1" allowOverlap="1" wp14:anchorId="1A1135AD" wp14:editId="7F2F5E26">
+            <wp:simplePos x="0" y="0"/>
+            <wp:positionH relativeFrom="column">
+              <wp:posOffset>178435</wp:posOffset>
+            </wp:positionH>
+            <wp:positionV relativeFrom="paragraph">
+              <wp:posOffset>0</wp:posOffset>
+            </wp:positionV>
+            <wp:extent cx="5622925" cy="8691880"/>
+            <wp:effectExtent l="0" t="0" r="0" b="0"/>
+            <wp:wrapThrough wrapText="bothSides">
+              <wp:wrapPolygon edited="0">
+                <wp:start x="8391" y="347"/>
+                <wp:lineTo x="8391" y="757"/>
+                <wp:lineTo x="9172" y="915"/>
+                <wp:lineTo x="10782" y="915"/>
+                <wp:lineTo x="6879" y="1041"/>
+                <wp:lineTo x="6684" y="1073"/>
+                <wp:lineTo x="6684" y="1673"/>
+                <wp:lineTo x="8830" y="1925"/>
+                <wp:lineTo x="10782" y="1925"/>
+                <wp:lineTo x="5171" y="2051"/>
+                <wp:lineTo x="5171" y="2935"/>
+                <wp:lineTo x="1025" y="3409"/>
+                <wp:lineTo x="1025" y="3661"/>
+                <wp:lineTo x="4196" y="3945"/>
+                <wp:lineTo x="6440" y="3945"/>
+                <wp:lineTo x="9172" y="4450"/>
+                <wp:lineTo x="9221" y="5933"/>
+                <wp:lineTo x="8050" y="5965"/>
+                <wp:lineTo x="8050" y="6375"/>
+                <wp:lineTo x="7611" y="6533"/>
+                <wp:lineTo x="7611" y="6975"/>
+                <wp:lineTo x="10782" y="6975"/>
+                <wp:lineTo x="9074" y="7196"/>
+                <wp:lineTo x="7318" y="7480"/>
+                <wp:lineTo x="7318" y="8521"/>
+                <wp:lineTo x="8098" y="8995"/>
+                <wp:lineTo x="7318" y="9405"/>
+                <wp:lineTo x="7318" y="10447"/>
+                <wp:lineTo x="5269" y="10604"/>
+                <wp:lineTo x="5269" y="10825"/>
+                <wp:lineTo x="10782" y="11015"/>
+                <wp:lineTo x="4000" y="11172"/>
+                <wp:lineTo x="4000" y="12309"/>
+                <wp:lineTo x="7172" y="12530"/>
+                <wp:lineTo x="2488" y="12624"/>
+                <wp:lineTo x="2488" y="12814"/>
+                <wp:lineTo x="10782" y="13034"/>
+                <wp:lineTo x="10782" y="13539"/>
+                <wp:lineTo x="7903" y="13729"/>
+                <wp:lineTo x="7513" y="13792"/>
+                <wp:lineTo x="7513" y="14897"/>
+                <wp:lineTo x="8635" y="15054"/>
+                <wp:lineTo x="10782" y="15054"/>
+                <wp:lineTo x="10782" y="15559"/>
+                <wp:lineTo x="6147" y="15559"/>
+                <wp:lineTo x="4000" y="15717"/>
+                <wp:lineTo x="4000" y="17074"/>
+                <wp:lineTo x="3220" y="17548"/>
+                <wp:lineTo x="3220" y="17642"/>
+                <wp:lineTo x="10050" y="18084"/>
+                <wp:lineTo x="7074" y="18084"/>
+                <wp:lineTo x="6879" y="18116"/>
+                <wp:lineTo x="6879" y="19094"/>
+                <wp:lineTo x="9611" y="19599"/>
+                <wp:lineTo x="9660" y="20104"/>
+                <wp:lineTo x="7659" y="20230"/>
+                <wp:lineTo x="7464" y="20262"/>
+                <wp:lineTo x="7464" y="21366"/>
+                <wp:lineTo x="12001" y="21366"/>
+                <wp:lineTo x="12099" y="20293"/>
+                <wp:lineTo x="11709" y="20199"/>
+                <wp:lineTo x="9855" y="20104"/>
+                <wp:lineTo x="9904" y="19599"/>
+                <wp:lineTo x="12636" y="19094"/>
+                <wp:lineTo x="12733" y="18147"/>
+                <wp:lineTo x="12440" y="18084"/>
+                <wp:lineTo x="11806" y="18084"/>
+                <wp:lineTo x="17124" y="17674"/>
+                <wp:lineTo x="17173" y="17548"/>
+                <wp:lineTo x="16782" y="17421"/>
+                <wp:lineTo x="15514" y="17074"/>
+                <wp:lineTo x="20636" y="16822"/>
+                <wp:lineTo x="21173" y="16759"/>
+                <wp:lineTo x="20929" y="16569"/>
+                <wp:lineTo x="21124" y="16443"/>
+                <wp:lineTo x="20441" y="16380"/>
+                <wp:lineTo x="15514" y="16064"/>
+                <wp:lineTo x="15563" y="15843"/>
+                <wp:lineTo x="12928" y="15559"/>
+                <wp:lineTo x="10733" y="15559"/>
+                <wp:lineTo x="10782" y="15054"/>
+                <wp:lineTo x="11074" y="15054"/>
+                <wp:lineTo x="11416" y="14770"/>
+                <wp:lineTo x="11416" y="13918"/>
+                <wp:lineTo x="11270" y="13760"/>
+                <wp:lineTo x="10733" y="13539"/>
+                <wp:lineTo x="10782" y="13034"/>
+                <wp:lineTo x="16343" y="12845"/>
+                <wp:lineTo x="16343" y="12624"/>
+                <wp:lineTo x="13270" y="12530"/>
+                <wp:lineTo x="15563" y="12277"/>
+                <wp:lineTo x="15514" y="12025"/>
+                <wp:lineTo x="20929" y="11961"/>
+                <wp:lineTo x="20929" y="11551"/>
+                <wp:lineTo x="15514" y="11520"/>
+                <wp:lineTo x="15612" y="11204"/>
+                <wp:lineTo x="14977" y="11141"/>
+                <wp:lineTo x="10782" y="11015"/>
+                <wp:lineTo x="14246" y="10825"/>
+                <wp:lineTo x="14246" y="10604"/>
+                <wp:lineTo x="11367" y="10510"/>
+                <wp:lineTo x="11611" y="10352"/>
+                <wp:lineTo x="11611" y="9373"/>
+                <wp:lineTo x="10684" y="8995"/>
+                <wp:lineTo x="11611" y="8679"/>
+                <wp:lineTo x="11562" y="8490"/>
+                <wp:lineTo x="12050" y="8490"/>
+                <wp:lineTo x="14538" y="8079"/>
+                <wp:lineTo x="14538" y="7985"/>
+                <wp:lineTo x="11562" y="7480"/>
+                <wp:lineTo x="10782" y="6975"/>
+                <wp:lineTo x="11123" y="6943"/>
+                <wp:lineTo x="11123" y="6628"/>
+                <wp:lineTo x="10782" y="6470"/>
+                <wp:lineTo x="10733" y="5965"/>
+                <wp:lineTo x="9416" y="5460"/>
+                <wp:lineTo x="9416" y="4482"/>
+                <wp:lineTo x="13953" y="3977"/>
+                <wp:lineTo x="13953" y="3945"/>
+                <wp:lineTo x="19027" y="3661"/>
+                <wp:lineTo x="19270" y="3535"/>
+                <wp:lineTo x="18880" y="3440"/>
+                <wp:lineTo x="13563" y="2935"/>
+                <wp:lineTo x="13660" y="2115"/>
+                <wp:lineTo x="13270" y="2020"/>
+                <wp:lineTo x="11904" y="1925"/>
+                <wp:lineTo x="17856" y="1515"/>
+                <wp:lineTo x="18002" y="1326"/>
+                <wp:lineTo x="16831" y="1231"/>
+                <wp:lineTo x="10733" y="915"/>
+                <wp:lineTo x="9806" y="347"/>
+                <wp:lineTo x="8391" y="347"/>
+              </wp:wrapPolygon>
+            </wp:wrapThrough>
+            <wp:docPr id="746138122" name="Picture 11"/>
+            <wp:cNvGraphicFramePr>
+              <a:graphicFrameLocks xmlns:a="http://schemas.openxmlformats.org/drawingml/2006/main" noChangeAspect="1"/>
+            </wp:cNvGraphicFramePr>
+            <a:graphic xmlns:a="http://schemas.openxmlformats.org/drawingml/2006/main">
+              <a:graphicData uri="http://schemas.openxmlformats.org/drawingml/2006/picture">
+                <pic:pic xmlns:pic="http://schemas.openxmlformats.org/drawingml/2006/picture">
+                  <pic:nvPicPr>
+                    <pic:cNvPr id="0" name="Picture 36"/>
+                    <pic:cNvPicPr>
+                      <a:picLocks noChangeAspect="1" noChangeArrowheads="1"/>
+                    </pic:cNvPicPr>
+                  </pic:nvPicPr>
+                  <pic:blipFill>
+                    <a:blip r:embed="rId13" cstate="print">
+                      <a:extLst>
+                        <a:ext uri="{28A0092B-C50C-407E-A947-70E740481C1C}">
+                          <a14:useLocalDpi xmlns:a14="http://schemas.microsoft.com/office/drawing/2010/main" val="0"/>
+                        </a:ext>
+                      </a:extLst>
+                    </a:blip>
+                    <a:srcRect/>
+                    <a:stretch>
+                      <a:fillRect/>
+                    </a:stretch>
+                  </pic:blipFill>
+                  <pic:spPr bwMode="auto">
+                    <a:xfrm>
+                      <a:off x="0" y="0"/>
+                      <a:ext cx="5622925" cy="8691880"/>
+                    </a:xfrm>
+                    <a:prstGeom prst="rect">
+                      <a:avLst/>
+                    </a:prstGeom>
+                    <a:noFill/>
+                    <a:ln>
+                      <a:noFill/>
+                    </a:ln>
+                  </pic:spPr>
+                </pic:pic>
+              </a:graphicData>
+            </a:graphic>
+            <wp14:sizeRelH relativeFrom="page">
+              <wp14:pctWidth>0</wp14:pctWidth>
+            </wp14:sizeRelH>
+            <wp14:sizeRelV relativeFrom="page">
+              <wp14:pctHeight>0</wp14:pctHeight>
+            </wp14:sizeRelV>
+          </wp:anchor>
+        </w:drawing>
+      </w:r>
+    </w:p>
     <w:p>
       <w:pPr>
         <w:pStyle w:val="Heading2"/>
-      </w:pPr>
-      <w:bookmarkStart w:id="9" w:name="_Toc148547189"/>
-      <w:r>
-        <w:t>Sample Table</w:t>
-      </w:r>
-      <w:bookmarkEnd w:id="9"/>
+        <w:rPr>
+          <w:rFonts w:ascii="Times New Roman" w:hAnsi="Times New Roman" w:cs="Times New Roman"/>
+          <w:bCs/>
+          <w:sz w:val="24"/>
+          <w:szCs w:val="24"/>
+        </w:rPr>
+      </w:pPr>
+      <w:bookmarkStart w:id="29" w:name="_Toc148628875"/>
+      <w:r>
+        <w:rPr>
+          <w:rFonts w:ascii="Times New Roman" w:hAnsi="Times New Roman" w:cs="Times New Roman"/>
+          <w:bCs/>
+          <w:sz w:val="24"/>
+          <w:szCs w:val="24"/>
+        </w:rPr>
+        <w:lastRenderedPageBreak/>
+        <w:t>References</w:t>
+      </w:r>
+      <w:bookmarkEnd w:id="29"/>
+    </w:p>
+    <w:p>
+      <w:pPr>
+        <w:spacing w:line="480" w:lineRule="auto"/>
+        <w:rPr>
+          <w:rFonts w:ascii="Times New Roman" w:hAnsi="Times New Roman" w:cs="Times New Roman"/>
+          <w:sz w:val="24"/>
+        </w:rPr>
+      </w:pPr>
+      <w:r>
+        <w:rPr>
+          <w:rFonts w:ascii="Times New Roman" w:hAnsi="Times New Roman" w:cs="Times New Roman"/>
+          <w:sz w:val="24"/>
+        </w:rPr>
+        <w:t>Barreto, S. M., &amp; Figueiredo, R. C. (2009). Chronic diseases, self-perceived health status and health risk behaviors: gender differences. Revista de Saúde Pública, 43(suppl 2), 38-47.</w:t>
+      </w:r>
+    </w:p>
+    <w:p>
+      <w:pPr>
+        <w:spacing w:line="480" w:lineRule="auto"/>
+        <w:rPr>
+          <w:rFonts w:ascii="Times New Roman" w:hAnsi="Times New Roman" w:cs="Times New Roman"/>
+          <w:sz w:val="24"/>
+        </w:rPr>
+      </w:pPr>
+      <w:r>
+        <w:rPr>
+          <w:rFonts w:ascii="Times New Roman" w:hAnsi="Times New Roman" w:cs="Times New Roman"/>
+          <w:sz w:val="24"/>
+        </w:rPr>
+        <w:t>Carek, P. J., Laibstain, S. E., &amp; Carek, S. M. (2011). Exercise for the treatment of depression and anxiety. International Journal of Psychiatry in Medicine, 41(1), 15-28.</w:t>
+      </w:r>
+    </w:p>
+    <w:p>
+      <w:pPr>
+        <w:spacing w:line="480" w:lineRule="auto"/>
+        <w:rPr>
+          <w:rFonts w:ascii="Times New Roman" w:hAnsi="Times New Roman" w:cs="Times New Roman"/>
+          <w:sz w:val="24"/>
+        </w:rPr>
+      </w:pPr>
+      <w:r>
+        <w:rPr>
+          <w:rFonts w:ascii="Times New Roman" w:hAnsi="Times New Roman" w:cs="Times New Roman"/>
+          <w:sz w:val="24"/>
+        </w:rPr>
+        <w:t>Centers for Disease Control and Prevention. (2021). 2021 SMART: BRFSS City and County Data and Documentation. Retrieved from https://www.cdc.gov/brfss/smart/smart_2021.html</w:t>
+      </w:r>
+    </w:p>
+    <w:p>
+      <w:pPr>
+        <w:spacing w:line="480" w:lineRule="auto"/>
+        <w:rPr>
+          <w:rFonts w:ascii="Times New Roman" w:hAnsi="Times New Roman" w:cs="Times New Roman"/>
+          <w:sz w:val="24"/>
+        </w:rPr>
+      </w:pPr>
+      <w:r>
+        <w:rPr>
+          <w:rFonts w:ascii="Times New Roman" w:hAnsi="Times New Roman" w:cs="Times New Roman"/>
+          <w:sz w:val="24"/>
+        </w:rPr>
+        <w:t xml:space="preserve">Mbogori, T., &amp; Arthur, T. M. (2019). Perception of Body Weight Status Is Associated </w:t>
+      </w:r>
+      <w:r>
+        <w:rPr>
+          <w:rFonts w:ascii="Times New Roman" w:hAnsi="Times New Roman" w:cs="Times New Roman"/>
+          <w:sz w:val="24"/>
+        </w:rPr>
+        <w:t>with</w:t>
+      </w:r>
+      <w:r>
+        <w:rPr>
+          <w:rFonts w:ascii="Times New Roman" w:hAnsi="Times New Roman" w:cs="Times New Roman"/>
+          <w:sz w:val="24"/>
+        </w:rPr>
+        <w:t xml:space="preserve"> the Health and Food Intake Behaviors of Adolescents in the United States. American Journal of Lifestyle Medicine, 15(3). https://doi.org/10.1177/1559827619834507</w:t>
+      </w:r>
+    </w:p>
+    <w:p>
+      <w:pPr>
+        <w:spacing w:line="480" w:lineRule="auto"/>
+        <w:rPr>
+          <w:rFonts w:ascii="Times New Roman" w:hAnsi="Times New Roman" w:cs="Times New Roman"/>
+          <w:sz w:val="24"/>
+        </w:rPr>
+      </w:pPr>
+      <w:r>
+        <w:rPr>
+          <w:rFonts w:ascii="Times New Roman" w:hAnsi="Times New Roman" w:cs="Times New Roman"/>
+          <w:sz w:val="24"/>
+        </w:rPr>
+        <w:t>Organisation for Economic Co-operation and Development (OECD). Health at a Glance 2021.</w:t>
+      </w:r>
+    </w:p>
+    <w:p>
+      <w:pPr>
+        <w:spacing w:line="480" w:lineRule="auto"/>
+        <w:rPr>
+          <w:rFonts w:ascii="Times New Roman" w:hAnsi="Times New Roman" w:cs="Times New Roman"/>
+          <w:sz w:val="24"/>
+        </w:rPr>
+      </w:pPr>
+      <w:r>
+        <w:rPr>
+          <w:rFonts w:ascii="Times New Roman" w:hAnsi="Times New Roman" w:cs="Times New Roman"/>
+          <w:sz w:val="24"/>
+        </w:rPr>
+        <w:t xml:space="preserve">Palladino, R., </w:t>
+      </w:r>
+      <w:proofErr w:type="spellStart"/>
+      <w:r>
+        <w:rPr>
+          <w:rFonts w:ascii="Times New Roman" w:hAnsi="Times New Roman" w:cs="Times New Roman"/>
+          <w:sz w:val="24"/>
+        </w:rPr>
+        <w:t>Tayu</w:t>
+      </w:r>
+      <w:proofErr w:type="spellEnd"/>
+      <w:r>
+        <w:rPr>
+          <w:rFonts w:ascii="Times New Roman" w:hAnsi="Times New Roman" w:cs="Times New Roman"/>
+          <w:sz w:val="24"/>
+        </w:rPr>
+        <w:t xml:space="preserve"> Lee, J., Ashworth, M., </w:t>
+      </w:r>
+      <w:proofErr w:type="spellStart"/>
+      <w:r>
+        <w:rPr>
+          <w:rFonts w:ascii="Times New Roman" w:hAnsi="Times New Roman" w:cs="Times New Roman"/>
+          <w:sz w:val="24"/>
+        </w:rPr>
+        <w:t>Triassi</w:t>
+      </w:r>
+      <w:proofErr w:type="spellEnd"/>
+      <w:r>
+        <w:rPr>
+          <w:rFonts w:ascii="Times New Roman" w:hAnsi="Times New Roman" w:cs="Times New Roman"/>
+          <w:sz w:val="24"/>
+        </w:rPr>
+        <w:t>, M., &amp; Millett, C. (2016). Associations between multimorbidity, healthcare utilisation and health status: evidence from 16 European countries. Age and Ageing, 45(3), 431-435.</w:t>
+      </w:r>
+    </w:p>
+    <w:p>
+      <w:pPr>
+        <w:spacing w:line="480" w:lineRule="auto"/>
+        <w:rPr>
+          <w:rFonts w:ascii="Times New Roman" w:hAnsi="Times New Roman" w:cs="Times New Roman"/>
+          <w:sz w:val="24"/>
+        </w:rPr>
+      </w:pPr>
+      <w:r>
+        <w:rPr>
+          <w:rFonts w:ascii="Times New Roman" w:hAnsi="Times New Roman" w:cs="Times New Roman"/>
+          <w:sz w:val="24"/>
+        </w:rPr>
+        <w:t>Pedersen, B. K., &amp; Saltin, B. (2015). Exercise as medicine – evidence for prescribing exercise as therapy in 26 different chronic diseases. Scandinavian Journal of Medicine &amp; Science in Sports, 25(S3), 1-72.</w:t>
+      </w:r>
+    </w:p>
+    <w:p>
+      <w:pPr>
+        <w:spacing w:line="480" w:lineRule="auto"/>
+        <w:rPr>
+          <w:rFonts w:ascii="Times New Roman" w:hAnsi="Times New Roman" w:cs="Times New Roman"/>
+          <w:sz w:val="24"/>
+        </w:rPr>
+      </w:pPr>
+      <w:r>
+        <w:rPr>
+          <w:rFonts w:ascii="Times New Roman" w:hAnsi="Times New Roman" w:cs="Times New Roman"/>
+          <w:sz w:val="24"/>
+        </w:rPr>
+        <w:t xml:space="preserve">Towne Jr., S. D. (2017). Socioeconomic, Geospatial, and Geopolitical Disparities in Access to Health Care in the US 2011-2015. International Journal of Environmental Research and Public Health, 14(6), 573. </w:t>
+      </w:r>
+      <w:proofErr w:type="spellStart"/>
+      <w:r>
+        <w:rPr>
+          <w:rFonts w:ascii="Times New Roman" w:hAnsi="Times New Roman" w:cs="Times New Roman"/>
+          <w:sz w:val="24"/>
+        </w:rPr>
+        <w:t>doi</w:t>
+      </w:r>
+      <w:proofErr w:type="spellEnd"/>
+      <w:r>
+        <w:rPr>
+          <w:rFonts w:ascii="Times New Roman" w:hAnsi="Times New Roman" w:cs="Times New Roman"/>
+          <w:sz w:val="24"/>
+        </w:rPr>
+        <w:t>: 10.3390/ijerph14060573.</w:t>
+      </w:r>
+    </w:p>
+    <w:p>
+      <w:pPr>
+        <w:spacing w:line="480" w:lineRule="auto"/>
+        <w:rPr>
+          <w:rFonts w:ascii="Times New Roman" w:hAnsi="Times New Roman" w:cs="Times New Roman"/>
+          <w:sz w:val="24"/>
+        </w:rPr>
+      </w:pPr>
+      <w:r>
+        <w:rPr>
+          <w:rFonts w:ascii="Times New Roman" w:hAnsi="Times New Roman" w:cs="Times New Roman"/>
+          <w:sz w:val="24"/>
+        </w:rPr>
+        <w:lastRenderedPageBreak/>
+        <w:t xml:space="preserve">Wallace, T. C., Bailey, R. L., Blumberg, J. B., Burton-Freeman, B., Chen, C. O., Crowe-White, K. M., </w:t>
+      </w:r>
+      <w:proofErr w:type="spellStart"/>
+      <w:r>
+        <w:rPr>
+          <w:rFonts w:ascii="Times New Roman" w:hAnsi="Times New Roman" w:cs="Times New Roman"/>
+          <w:sz w:val="24"/>
+        </w:rPr>
+        <w:t>Drewnowski</w:t>
+      </w:r>
+      <w:proofErr w:type="spellEnd"/>
+      <w:r>
+        <w:rPr>
+          <w:rFonts w:ascii="Times New Roman" w:hAnsi="Times New Roman" w:cs="Times New Roman"/>
+          <w:sz w:val="24"/>
+        </w:rPr>
+        <w:t xml:space="preserve">, A., </w:t>
+      </w:r>
+      <w:proofErr w:type="spellStart"/>
+      <w:r>
+        <w:rPr>
+          <w:rFonts w:ascii="Times New Roman" w:hAnsi="Times New Roman" w:cs="Times New Roman"/>
+          <w:sz w:val="24"/>
+        </w:rPr>
+        <w:t>Hooshmand</w:t>
+      </w:r>
+      <w:proofErr w:type="spellEnd"/>
+      <w:r>
+        <w:rPr>
+          <w:rFonts w:ascii="Times New Roman" w:hAnsi="Times New Roman" w:cs="Times New Roman"/>
+          <w:sz w:val="24"/>
+        </w:rPr>
+        <w:t xml:space="preserve">, S., Johnson, E., Lewis, R., Murray, R., </w:t>
+      </w:r>
+      <w:proofErr w:type="spellStart"/>
+      <w:r>
+        <w:rPr>
+          <w:rFonts w:ascii="Times New Roman" w:hAnsi="Times New Roman" w:cs="Times New Roman"/>
+          <w:sz w:val="24"/>
+        </w:rPr>
+        <w:t>Shapses</w:t>
+      </w:r>
+      <w:proofErr w:type="spellEnd"/>
+      <w:r>
+        <w:rPr>
+          <w:rFonts w:ascii="Times New Roman" w:hAnsi="Times New Roman" w:cs="Times New Roman"/>
+          <w:sz w:val="24"/>
+        </w:rPr>
+        <w:t xml:space="preserve">, S. A., &amp; Wang, D. D. (2020). Fruits, vegetables, and health: A comprehensive narrative, umbrella review of the science and recommendations for enhanced public policy to improve intake. Crit Rev Food Sci </w:t>
+      </w:r>
+      <w:proofErr w:type="spellStart"/>
+      <w:r>
+        <w:rPr>
+          <w:rFonts w:ascii="Times New Roman" w:hAnsi="Times New Roman" w:cs="Times New Roman"/>
+          <w:sz w:val="24"/>
+        </w:rPr>
+        <w:t>Nutr</w:t>
+      </w:r>
+      <w:proofErr w:type="spellEnd"/>
+      <w:r>
+        <w:rPr>
+          <w:rFonts w:ascii="Times New Roman" w:hAnsi="Times New Roman" w:cs="Times New Roman"/>
+          <w:sz w:val="24"/>
+        </w:rPr>
+        <w:t xml:space="preserve">, 60(13), 2174-2211. </w:t>
+      </w:r>
+      <w:proofErr w:type="spellStart"/>
+      <w:r>
+        <w:rPr>
+          <w:rFonts w:ascii="Times New Roman" w:hAnsi="Times New Roman" w:cs="Times New Roman"/>
+          <w:sz w:val="24"/>
+        </w:rPr>
+        <w:t>doi</w:t>
+      </w:r>
+      <w:proofErr w:type="spellEnd"/>
+      <w:r>
+        <w:rPr>
+          <w:rFonts w:ascii="Times New Roman" w:hAnsi="Times New Roman" w:cs="Times New Roman"/>
+          <w:sz w:val="24"/>
+        </w:rPr>
+        <w:t>: 10.1080/10408398.2019.1632258.</w:t>
+      </w:r>
     </w:p>
     <w:p>
       <w:pPr>
@@ -1542,627 +2673,8 @@
         <w:ind w:firstLine="720"/>
       </w:pPr>
     </w:p>
-    <w:p>
-      <w:pPr>
-        <w:ind w:firstLine="720"/>
-      </w:pPr>
-    </w:p>
-    <w:p>
-      <w:pPr>
-        <w:ind w:firstLine="720"/>
-      </w:pPr>
-    </w:p>
-    <w:p>
-      <w:pPr>
-        <w:ind w:firstLine="720"/>
-      </w:pPr>
-    </w:p>
-    <w:p>
-      <w:pPr>
-        <w:ind w:firstLine="720"/>
-      </w:pPr>
-    </w:p>
-    <w:p>
-      <w:pPr>
-        <w:ind w:firstLine="720"/>
-      </w:pPr>
-    </w:p>
-    <w:p>
-      <w:pPr>
-        <w:ind w:firstLine="720"/>
-      </w:pPr>
-    </w:p>
-    <w:p>
-      <w:pPr>
-        <w:ind w:firstLine="720"/>
-      </w:pPr>
-    </w:p>
-    <w:p>
-      <w:pPr>
-        <w:ind w:firstLine="720"/>
-      </w:pPr>
-    </w:p>
-    <w:p>
-      <w:pPr>
-        <w:ind w:firstLine="720"/>
-      </w:pPr>
-    </w:p>
-    <w:p>
-      <w:pPr>
-        <w:ind w:firstLine="720"/>
-      </w:pPr>
-    </w:p>
-    <w:p>
-      <w:pPr>
-        <w:ind w:firstLine="720"/>
-      </w:pPr>
-    </w:p>
-    <w:p>
-      <w:pPr>
-        <w:ind w:firstLine="720"/>
-      </w:pPr>
-    </w:p>
-    <w:p>
-      <w:pPr>
-        <w:ind w:firstLine="720"/>
-      </w:pPr>
-    </w:p>
-    <w:p>
-      <w:pPr>
-        <w:ind w:firstLine="720"/>
-      </w:pPr>
-    </w:p>
-    <w:p>
-      <w:pPr>
-        <w:ind w:firstLine="720"/>
-      </w:pPr>
-    </w:p>
-    <w:p>
-      <w:pPr>
-        <w:ind w:firstLine="720"/>
-      </w:pPr>
-    </w:p>
-    <w:p>
-      <w:pPr>
-        <w:ind w:firstLine="720"/>
-      </w:pPr>
-    </w:p>
-    <w:p>
-      <w:pPr>
-        <w:ind w:firstLine="720"/>
-      </w:pPr>
-    </w:p>
-    <w:p>
-      <w:pPr>
-        <w:ind w:firstLine="720"/>
-      </w:pPr>
-    </w:p>
-    <w:p>
-      <w:pPr>
-        <w:ind w:firstLine="720"/>
-      </w:pPr>
-    </w:p>
-    <w:p>
-      <w:pPr>
-        <w:ind w:firstLine="720"/>
-      </w:pPr>
-    </w:p>
-    <w:p>
-      <w:pPr>
-        <w:ind w:firstLine="720"/>
-      </w:pPr>
-    </w:p>
-    <w:p>
-      <w:pPr>
-        <w:ind w:firstLine="720"/>
-      </w:pPr>
-    </w:p>
-    <w:p>
-      <w:pPr>
-        <w:ind w:firstLine="720"/>
-      </w:pPr>
-    </w:p>
-    <w:p>
-      <w:pPr>
-        <w:ind w:firstLine="720"/>
-      </w:pPr>
-    </w:p>
-    <w:p>
-      <w:pPr>
-        <w:ind w:firstLine="720"/>
-      </w:pPr>
-    </w:p>
-    <w:p>
-      <w:pPr>
-        <w:ind w:firstLine="720"/>
-      </w:pPr>
-    </w:p>
-    <w:p>
-      <w:pPr>
-        <w:ind w:firstLine="720"/>
-      </w:pPr>
-    </w:p>
-    <w:p>
-      <w:pPr>
-        <w:ind w:firstLine="720"/>
-      </w:pPr>
-    </w:p>
-    <w:p>
-      <w:pPr>
-        <w:ind w:firstLine="720"/>
-      </w:pPr>
-    </w:p>
-    <w:p>
-      <w:pPr>
-        <w:ind w:firstLine="720"/>
-      </w:pPr>
-    </w:p>
-    <w:p>
-      <w:pPr>
-        <w:ind w:firstLine="720"/>
-      </w:pPr>
-    </w:p>
-    <w:p>
-      <w:pPr>
-        <w:ind w:firstLine="720"/>
-      </w:pPr>
-    </w:p>
-    <w:p>
-      <w:pPr>
-        <w:ind w:firstLine="720"/>
-      </w:pPr>
-    </w:p>
-    <w:p>
-      <w:pPr>
-        <w:ind w:firstLine="720"/>
-      </w:pPr>
-    </w:p>
-    <w:p>
-      <w:pPr>
-        <w:ind w:firstLine="720"/>
-      </w:pPr>
-    </w:p>
-    <w:p>
-      <w:pPr>
-        <w:ind w:firstLine="720"/>
-      </w:pPr>
-    </w:p>
-    <w:p>
-      <w:pPr>
-        <w:ind w:firstLine="720"/>
-      </w:pPr>
-    </w:p>
-    <w:p>
-      <w:pPr>
-        <w:ind w:firstLine="720"/>
-      </w:pPr>
-    </w:p>
-    <w:p>
-      <w:pPr>
-        <w:ind w:firstLine="720"/>
-      </w:pPr>
-    </w:p>
-    <w:p>
-      <w:pPr>
-        <w:ind w:firstLine="720"/>
-      </w:pPr>
-    </w:p>
-    <w:p>
-      <w:pPr>
-        <w:ind w:firstLine="720"/>
-      </w:pPr>
-    </w:p>
-    <w:p>
-      <w:pPr>
-        <w:ind w:firstLine="720"/>
-      </w:pPr>
-    </w:p>
-    <w:p/>
-    <w:p/>
-    <w:p/>
-    <w:p/>
-    <w:p/>
-    <w:p>
-      <w:pPr>
-        <w:ind w:firstLine="720"/>
-      </w:pPr>
-    </w:p>
-    <w:p>
-      <w:pPr>
-        <w:pStyle w:val="NoSpacing"/>
-        <w:rPr>
-          <w:rFonts w:ascii="Times New Roman" w:hAnsi="Times New Roman" w:cs="Times New Roman"/>
-          <w:b/>
-          <w:bCs/>
-          <w:sz w:val="24"/>
-        </w:rPr>
-      </w:pPr>
-      <w:r>
-        <w:rPr>
-          <w:rFonts w:ascii="Times New Roman" w:hAnsi="Times New Roman" w:cs="Times New Roman"/>
-          <w:b/>
-          <w:bCs/>
-          <w:sz w:val="24"/>
-        </w:rPr>
-        <w:t>Reference</w:t>
-      </w:r>
-      <w:r>
-        <w:rPr>
-          <w:rFonts w:ascii="Times New Roman" w:hAnsi="Times New Roman" w:cs="Times New Roman"/>
-          <w:b/>
-          <w:bCs/>
-          <w:sz w:val="24"/>
-        </w:rPr>
-        <w:t>s</w:t>
-      </w:r>
-      <w:r>
-        <w:rPr>
-          <w:rFonts w:ascii="Times New Roman" w:hAnsi="Times New Roman" w:cs="Times New Roman"/>
-          <w:b/>
-          <w:bCs/>
-          <w:sz w:val="24"/>
-        </w:rPr>
-        <w:t>:</w:t>
-      </w:r>
-    </w:p>
-    <w:p>
-      <w:pPr>
-        <w:pStyle w:val="NoSpacing"/>
-        <w:rPr>
-          <w:rFonts w:ascii="Times New Roman" w:hAnsi="Times New Roman" w:cs="Times New Roman"/>
-          <w:b/>
-          <w:bCs/>
-          <w:sz w:val="24"/>
-        </w:rPr>
-      </w:pPr>
-    </w:p>
-    <w:p>
-      <w:pPr>
-        <w:spacing w:line="480" w:lineRule="auto"/>
-        <w:rPr>
-          <w:rFonts w:ascii="Times New Roman" w:hAnsi="Times New Roman" w:cs="Times New Roman"/>
-          <w:sz w:val="24"/>
-        </w:rPr>
-      </w:pPr>
-      <w:r>
-        <w:rPr>
-          <w:rFonts w:ascii="Times New Roman" w:hAnsi="Times New Roman" w:cs="Times New Roman"/>
-          <w:sz w:val="24"/>
-        </w:rPr>
-        <w:t xml:space="preserve">Barreto, S. M., &amp; Figueiredo, R. C. (2009). Chronic diseases, self-perceived health status and health risk behaviors: gender differences. </w:t>
-      </w:r>
-      <w:proofErr w:type="spellStart"/>
-      <w:r>
-        <w:rPr>
-          <w:rFonts w:ascii="Times New Roman" w:hAnsi="Times New Roman" w:cs="Times New Roman"/>
-          <w:sz w:val="24"/>
-        </w:rPr>
-        <w:t>Revista</w:t>
-      </w:r>
-      <w:proofErr w:type="spellEnd"/>
-      <w:r>
-        <w:rPr>
-          <w:rFonts w:ascii="Times New Roman" w:hAnsi="Times New Roman" w:cs="Times New Roman"/>
-          <w:sz w:val="24"/>
-        </w:rPr>
-        <w:t xml:space="preserve"> de </w:t>
-      </w:r>
-      <w:proofErr w:type="spellStart"/>
-      <w:r>
-        <w:rPr>
-          <w:rFonts w:ascii="Times New Roman" w:hAnsi="Times New Roman" w:cs="Times New Roman"/>
-          <w:sz w:val="24"/>
-        </w:rPr>
-        <w:t>Saúde</w:t>
-      </w:r>
-      <w:proofErr w:type="spellEnd"/>
-      <w:r>
-        <w:rPr>
-          <w:rFonts w:ascii="Times New Roman" w:hAnsi="Times New Roman" w:cs="Times New Roman"/>
-          <w:sz w:val="24"/>
-        </w:rPr>
-        <w:t xml:space="preserve"> </w:t>
-      </w:r>
-      <w:proofErr w:type="spellStart"/>
-      <w:r>
-        <w:rPr>
-          <w:rFonts w:ascii="Times New Roman" w:hAnsi="Times New Roman" w:cs="Times New Roman"/>
-          <w:sz w:val="24"/>
-        </w:rPr>
-        <w:t>Pública</w:t>
-      </w:r>
-      <w:proofErr w:type="spellEnd"/>
-      <w:r>
-        <w:rPr>
-          <w:rFonts w:ascii="Times New Roman" w:hAnsi="Times New Roman" w:cs="Times New Roman"/>
-          <w:sz w:val="24"/>
-        </w:rPr>
-        <w:t>, 43(suppl 2), 38-47.</w:t>
-      </w:r>
-    </w:p>
-    <w:p>
-      <w:pPr>
-        <w:spacing w:line="480" w:lineRule="auto"/>
-        <w:rPr>
-          <w:rFonts w:ascii="Times New Roman" w:hAnsi="Times New Roman" w:cs="Times New Roman"/>
-          <w:sz w:val="24"/>
-        </w:rPr>
-      </w:pPr>
-      <w:r>
-        <w:rPr>
-          <w:rFonts w:ascii="Times New Roman" w:hAnsi="Times New Roman" w:cs="Times New Roman"/>
-          <w:sz w:val="24"/>
-        </w:rPr>
-        <w:t>Carek, P. J., Laibstain, S. E., &amp; Carek, S. M. (2011). Exercise for the treatment of depression and anxiety. International Journal of Psychiatry in Medicine, 41(1), 15-28.</w:t>
-      </w:r>
-    </w:p>
-    <w:p>
-      <w:pPr>
-        <w:spacing w:line="480" w:lineRule="auto"/>
-        <w:rPr>
-          <w:rFonts w:ascii="Times New Roman" w:hAnsi="Times New Roman" w:cs="Times New Roman"/>
-          <w:sz w:val="24"/>
-        </w:rPr>
-      </w:pPr>
-      <w:r>
-        <w:rPr>
-          <w:rFonts w:ascii="Times New Roman" w:hAnsi="Times New Roman" w:cs="Times New Roman"/>
-          <w:sz w:val="24"/>
-        </w:rPr>
-        <w:t>Centers for Disease Control and Prevention. (2021). 2021 SMART: BRFSS City and County Data and Documentation. Retrieved from https://www.cdc.gov/brfss/smart/smart_2021.html</w:t>
-      </w:r>
-    </w:p>
-    <w:p>
-      <w:pPr>
-        <w:spacing w:line="480" w:lineRule="auto"/>
-        <w:rPr>
-          <w:rFonts w:ascii="Times New Roman" w:hAnsi="Times New Roman" w:cs="Times New Roman"/>
-          <w:sz w:val="24"/>
-        </w:rPr>
-      </w:pPr>
-      <w:r>
-        <w:rPr>
-          <w:rFonts w:ascii="Times New Roman" w:hAnsi="Times New Roman" w:cs="Times New Roman"/>
-          <w:sz w:val="24"/>
-        </w:rPr>
-        <w:t xml:space="preserve">Mbogori, T., &amp; Arthur, T. M. (2019). Perception of Body Weight Status Is Associated </w:t>
-      </w:r>
-      <w:r>
-        <w:rPr>
-          <w:rFonts w:ascii="Times New Roman" w:hAnsi="Times New Roman" w:cs="Times New Roman"/>
-          <w:sz w:val="24"/>
-        </w:rPr>
-        <w:t>with</w:t>
-      </w:r>
-      <w:r>
-        <w:rPr>
-          <w:rFonts w:ascii="Times New Roman" w:hAnsi="Times New Roman" w:cs="Times New Roman"/>
-          <w:sz w:val="24"/>
-        </w:rPr>
-        <w:t xml:space="preserve"> the Health and Food Intake Behaviors of Adolescents in the United States. American Journal of Lifestyle Medicine, 15(3). https://doi.org/10.1177/1559827619834507</w:t>
-      </w:r>
-    </w:p>
-    <w:p>
-      <w:pPr>
-        <w:spacing w:line="480" w:lineRule="auto"/>
-        <w:rPr>
-          <w:rFonts w:ascii="Times New Roman" w:hAnsi="Times New Roman" w:cs="Times New Roman"/>
-          <w:sz w:val="24"/>
-        </w:rPr>
-      </w:pPr>
-      <w:r>
-        <w:rPr>
-          <w:rFonts w:ascii="Times New Roman" w:hAnsi="Times New Roman" w:cs="Times New Roman"/>
-          <w:sz w:val="24"/>
-        </w:rPr>
-        <w:t>Organisation for Economic Co-operation and Development (OECD). Health at a Glance 2021.</w:t>
-      </w:r>
-    </w:p>
-    <w:p>
-      <w:pPr>
-        <w:spacing w:line="480" w:lineRule="auto"/>
-        <w:rPr>
-          <w:rFonts w:ascii="Times New Roman" w:hAnsi="Times New Roman" w:cs="Times New Roman"/>
-          <w:sz w:val="24"/>
-        </w:rPr>
-      </w:pPr>
-      <w:r>
-        <w:rPr>
-          <w:rFonts w:ascii="Times New Roman" w:hAnsi="Times New Roman" w:cs="Times New Roman"/>
-          <w:sz w:val="24"/>
-        </w:rPr>
-        <w:t xml:space="preserve">Palladino, R., </w:t>
-      </w:r>
-      <w:proofErr w:type="spellStart"/>
-      <w:r>
-        <w:rPr>
-          <w:rFonts w:ascii="Times New Roman" w:hAnsi="Times New Roman" w:cs="Times New Roman"/>
-          <w:sz w:val="24"/>
-        </w:rPr>
-        <w:t>Tayu</w:t>
-      </w:r>
-      <w:proofErr w:type="spellEnd"/>
-      <w:r>
-        <w:rPr>
-          <w:rFonts w:ascii="Times New Roman" w:hAnsi="Times New Roman" w:cs="Times New Roman"/>
-          <w:sz w:val="24"/>
-        </w:rPr>
-        <w:t xml:space="preserve"> Lee, J., Ashworth, M., </w:t>
-      </w:r>
-      <w:proofErr w:type="spellStart"/>
-      <w:r>
-        <w:rPr>
-          <w:rFonts w:ascii="Times New Roman" w:hAnsi="Times New Roman" w:cs="Times New Roman"/>
-          <w:sz w:val="24"/>
-        </w:rPr>
-        <w:t>Triassi</w:t>
-      </w:r>
-      <w:proofErr w:type="spellEnd"/>
-      <w:r>
-        <w:rPr>
-          <w:rFonts w:ascii="Times New Roman" w:hAnsi="Times New Roman" w:cs="Times New Roman"/>
-          <w:sz w:val="24"/>
-        </w:rPr>
-        <w:t>, M., &amp; Millett, C. (2016). Associations between multimorbidity, healthcare utilisation and health status: evidence from 16 European countries. Age and Ageing, 45(3), 431-435.</w:t>
-      </w:r>
-    </w:p>
-    <w:p>
-      <w:pPr>
-        <w:spacing w:line="480" w:lineRule="auto"/>
-        <w:rPr>
-          <w:rFonts w:ascii="Times New Roman" w:hAnsi="Times New Roman" w:cs="Times New Roman"/>
-          <w:sz w:val="24"/>
-        </w:rPr>
-      </w:pPr>
-      <w:r>
-        <w:rPr>
-          <w:rFonts w:ascii="Times New Roman" w:hAnsi="Times New Roman" w:cs="Times New Roman"/>
-          <w:sz w:val="24"/>
-        </w:rPr>
-        <w:t>Pedersen, B. K., &amp; Saltin, B. (2015). Exercise as medicine – evidence for prescribing exercise as therapy in 26 different chronic diseases. Scandinavian Journal of Medicine &amp; Science in Sports, 25(S3), 1-72.</w:t>
-      </w:r>
-    </w:p>
-    <w:p>
-      <w:pPr>
-        <w:spacing w:line="480" w:lineRule="auto"/>
-        <w:rPr>
-          <w:rFonts w:ascii="Times New Roman" w:hAnsi="Times New Roman" w:cs="Times New Roman"/>
-          <w:sz w:val="24"/>
-        </w:rPr>
-      </w:pPr>
-      <w:r>
-        <w:rPr>
-          <w:rFonts w:ascii="Times New Roman" w:hAnsi="Times New Roman" w:cs="Times New Roman"/>
-          <w:sz w:val="24"/>
-        </w:rPr>
-        <w:lastRenderedPageBreak/>
-        <w:t xml:space="preserve">Towne Jr., S. D. (2017). Socioeconomic, Geospatial, and Geopolitical Disparities in Access to Health Care in the US 2011-2015. International Journal of Environmental Research and Public Health, 14(6), 573. </w:t>
-      </w:r>
-      <w:proofErr w:type="spellStart"/>
-      <w:r>
-        <w:rPr>
-          <w:rFonts w:ascii="Times New Roman" w:hAnsi="Times New Roman" w:cs="Times New Roman"/>
-          <w:sz w:val="24"/>
-        </w:rPr>
-        <w:t>doi</w:t>
-      </w:r>
-      <w:proofErr w:type="spellEnd"/>
-      <w:r>
-        <w:rPr>
-          <w:rFonts w:ascii="Times New Roman" w:hAnsi="Times New Roman" w:cs="Times New Roman"/>
-          <w:sz w:val="24"/>
-        </w:rPr>
-        <w:t>: 10.3390/ijerph14060573.</w:t>
-      </w:r>
-    </w:p>
-    <w:p>
-      <w:pPr>
-        <w:spacing w:line="480" w:lineRule="auto"/>
-        <w:rPr>
-          <w:rFonts w:ascii="Times New Roman" w:hAnsi="Times New Roman" w:cs="Times New Roman"/>
-          <w:sz w:val="24"/>
-        </w:rPr>
-      </w:pPr>
-      <w:r>
-        <w:rPr>
-          <w:rFonts w:ascii="Times New Roman" w:hAnsi="Times New Roman" w:cs="Times New Roman"/>
-          <w:sz w:val="24"/>
-        </w:rPr>
-        <w:t xml:space="preserve">Wallace, T. C., Bailey, R. L., Blumberg, J. B., Burton-Freeman, B., Chen, C. O., Crowe-White, K. M., </w:t>
-      </w:r>
-      <w:proofErr w:type="spellStart"/>
-      <w:r>
-        <w:rPr>
-          <w:rFonts w:ascii="Times New Roman" w:hAnsi="Times New Roman" w:cs="Times New Roman"/>
-          <w:sz w:val="24"/>
-        </w:rPr>
-        <w:t>Drewnowski</w:t>
-      </w:r>
-      <w:proofErr w:type="spellEnd"/>
-      <w:r>
-        <w:rPr>
-          <w:rFonts w:ascii="Times New Roman" w:hAnsi="Times New Roman" w:cs="Times New Roman"/>
-          <w:sz w:val="24"/>
-        </w:rPr>
-        <w:t xml:space="preserve">, A., </w:t>
-      </w:r>
-      <w:proofErr w:type="spellStart"/>
-      <w:r>
-        <w:rPr>
-          <w:rFonts w:ascii="Times New Roman" w:hAnsi="Times New Roman" w:cs="Times New Roman"/>
-          <w:sz w:val="24"/>
-        </w:rPr>
-        <w:t>Hooshmand</w:t>
-      </w:r>
-      <w:proofErr w:type="spellEnd"/>
-      <w:r>
-        <w:rPr>
-          <w:rFonts w:ascii="Times New Roman" w:hAnsi="Times New Roman" w:cs="Times New Roman"/>
-          <w:sz w:val="24"/>
-        </w:rPr>
-        <w:t xml:space="preserve">, S., Johnson, E., Lewis, R., Murray, R., </w:t>
-      </w:r>
-      <w:proofErr w:type="spellStart"/>
-      <w:r>
-        <w:rPr>
-          <w:rFonts w:ascii="Times New Roman" w:hAnsi="Times New Roman" w:cs="Times New Roman"/>
-          <w:sz w:val="24"/>
-        </w:rPr>
-        <w:t>Shapses</w:t>
-      </w:r>
-      <w:proofErr w:type="spellEnd"/>
-      <w:r>
-        <w:rPr>
-          <w:rFonts w:ascii="Times New Roman" w:hAnsi="Times New Roman" w:cs="Times New Roman"/>
-          <w:sz w:val="24"/>
-        </w:rPr>
-        <w:t xml:space="preserve">, S. A., &amp; Wang, D. D. (2020). Fruits, vegetables, and health: A comprehensive narrative, umbrella review of the science and recommendations for enhanced public policy to improve intake. Crit Rev Food Sci </w:t>
-      </w:r>
-      <w:proofErr w:type="spellStart"/>
-      <w:r>
-        <w:rPr>
-          <w:rFonts w:ascii="Times New Roman" w:hAnsi="Times New Roman" w:cs="Times New Roman"/>
-          <w:sz w:val="24"/>
-        </w:rPr>
-        <w:t>Nutr</w:t>
-      </w:r>
-      <w:proofErr w:type="spellEnd"/>
-      <w:r>
-        <w:rPr>
-          <w:rFonts w:ascii="Times New Roman" w:hAnsi="Times New Roman" w:cs="Times New Roman"/>
-          <w:sz w:val="24"/>
-        </w:rPr>
-        <w:t xml:space="preserve">, 60(13), 2174-2211. </w:t>
-      </w:r>
-      <w:proofErr w:type="spellStart"/>
-      <w:r>
-        <w:rPr>
-          <w:rFonts w:ascii="Times New Roman" w:hAnsi="Times New Roman" w:cs="Times New Roman"/>
-          <w:sz w:val="24"/>
-        </w:rPr>
-        <w:t>doi</w:t>
-      </w:r>
-      <w:proofErr w:type="spellEnd"/>
-      <w:r>
-        <w:rPr>
-          <w:rFonts w:ascii="Times New Roman" w:hAnsi="Times New Roman" w:cs="Times New Roman"/>
-          <w:sz w:val="24"/>
-        </w:rPr>
-        <w:t>: 10.1080/10408398.2019.1632258.</w:t>
-      </w:r>
-    </w:p>
-    <w:p>
-      <w:pPr>
-        <w:ind w:firstLine="720"/>
-      </w:pPr>
-    </w:p>
-    <w:p>
-      <w:pPr>
-        <w:ind w:firstLine="720"/>
-      </w:pPr>
-    </w:p>
     <w:sectPr>
-      <w:footerReference w:type="default" r:id="rId10"/>
+      <w:footerReference w:type="default" r:id="rId14"/>
       <w:pgSz w:w="12240" w:h="15840"/>
       <w:pgMar w:top="1146" w:right="1440" w:bottom="1440" w:left="1440" w:header="709" w:footer="841" w:gutter="0"/>
       <w:pgNumType w:start="3" w:chapStyle="1"/>
@@ -4155,6 +4667,30 @@
       <w:bCs/>
     </w:rPr>
   </w:style>
+  <w:style w:type="character" w:styleId="UnresolvedMention">
+    <w:name w:val="Unresolved Mention"/>
+    <w:basedOn w:val="DefaultParagraphFont"/>
+    <w:uiPriority w:val="99"/>
+    <w:semiHidden/>
+    <w:unhideWhenUsed/>
+    <w:rsid w:val="00A577BF"/>
+    <w:rPr>
+      <w:color w:val="605E5C"/>
+      <w:shd w:val="clear" w:color="auto" w:fill="E1DFDD"/>
+    </w:rPr>
+  </w:style>
+  <w:style w:type="character" w:styleId="FollowedHyperlink">
+    <w:name w:val="FollowedHyperlink"/>
+    <w:basedOn w:val="DefaultParagraphFont"/>
+    <w:uiPriority w:val="99"/>
+    <w:semiHidden/>
+    <w:unhideWhenUsed/>
+    <w:rsid w:val="00A577BF"/>
+    <w:rPr>
+      <w:color w:val="954F72" w:themeColor="followedHyperlink"/>
+      <w:u w:val="single"/>
+    </w:rPr>
+  </w:style>
 </w:styles>
 </file>
 

</xml_diff>